<commit_message>
Added 6.1 UML files
</commit_message>
<xml_diff>
--- a/Passtaask11.1/LearningSummaryReport.docx
+++ b/Passtaask11.1/LearningSummaryReport.docx
@@ -1116,156 +1116,7 @@
         <w:pStyle w:val="Heading1"/>
       </w:pPr>
       <w:r>
-        <w:rPr>
-          <w:noProof/>
-          <w:lang w:val="en-AU" w:eastAsia="en-AU"/>
-        </w:rPr>
         <w:lastRenderedPageBreak/>
-        <mc:AlternateContent>
-          <mc:Choice Requires="wps">
-            <w:drawing>
-              <wp:anchor distT="0" distB="0" distL="114300" distR="114300" simplePos="0" relativeHeight="251680768" behindDoc="0" locked="0" layoutInCell="1" allowOverlap="1" wp14:anchorId="1BF99A54" wp14:editId="44F6BB19">
-                <wp:simplePos x="0" y="0"/>
-                <wp:positionH relativeFrom="column">
-                  <wp:posOffset>2223135</wp:posOffset>
-                </wp:positionH>
-                <wp:positionV relativeFrom="paragraph">
-                  <wp:posOffset>-219710</wp:posOffset>
-                </wp:positionV>
-                <wp:extent cx="2591435" cy="459740"/>
-                <wp:effectExtent l="965200" t="152400" r="24765" b="22860"/>
-                <wp:wrapNone/>
-                <wp:docPr id="15" name="Rectangular Callout 15"/>
-                <wp:cNvGraphicFramePr/>
-                <a:graphic xmlns:a="http://schemas.openxmlformats.org/drawingml/2006/main">
-                  <a:graphicData uri="http://schemas.microsoft.com/office/word/2010/wordprocessingShape">
-                    <wps:wsp>
-                      <wps:cNvSpPr/>
-                      <wps:spPr>
-                        <a:xfrm>
-                          <a:off x="0" y="0"/>
-                          <a:ext cx="2591435" cy="459740"/>
-                        </a:xfrm>
-                        <a:prstGeom prst="wedgeRectCallout">
-                          <a:avLst>
-                            <a:gd name="adj1" fmla="val -84992"/>
-                            <a:gd name="adj2" fmla="val -75136"/>
-                          </a:avLst>
-                        </a:prstGeom>
-                      </wps:spPr>
-                      <wps:style>
-                        <a:lnRef idx="1">
-                          <a:schemeClr val="accent1"/>
-                        </a:lnRef>
-                        <a:fillRef idx="3">
-                          <a:schemeClr val="accent1"/>
-                        </a:fillRef>
-                        <a:effectRef idx="2">
-                          <a:schemeClr val="accent1"/>
-                        </a:effectRef>
-                        <a:fontRef idx="minor">
-                          <a:schemeClr val="lt1"/>
-                        </a:fontRef>
-                      </wps:style>
-                      <wps:txbx>
-                        <w:txbxContent>
-                          <w:p>
-                            <w:pPr>
-                              <w:jc w:val="center"/>
-                            </w:pPr>
-                            <w:r>
-                              <w:t>Update header with your name and ID. Then delete this box.</w:t>
-                            </w:r>
-                          </w:p>
-                        </w:txbxContent>
-                      </wps:txbx>
-                      <wps:bodyPr rot="0" spcFirstLastPara="0" vertOverflow="overflow" horzOverflow="overflow" vert="horz" wrap="square" lIns="91440" tIns="45720" rIns="91440" bIns="45720" numCol="1" spcCol="0" rtlCol="0" fromWordArt="0" anchor="ctr" anchorCtr="0" forceAA="0" compatLnSpc="1">
-                        <a:prstTxWarp prst="textNoShape">
-                          <a:avLst/>
-                        </a:prstTxWarp>
-                        <a:noAutofit/>
-                      </wps:bodyPr>
-                    </wps:wsp>
-                  </a:graphicData>
-                </a:graphic>
-                <wp14:sizeRelH relativeFrom="margin">
-                  <wp14:pctWidth>0</wp14:pctWidth>
-                </wp14:sizeRelH>
-                <wp14:sizeRelV relativeFrom="margin">
-                  <wp14:pctHeight>0</wp14:pctHeight>
-                </wp14:sizeRelV>
-              </wp:anchor>
-            </w:drawing>
-          </mc:Choice>
-          <mc:Fallback xmlns:mv="urn:schemas-microsoft-com:mac:vml" xmlns:mo="http://schemas.microsoft.com/office/mac/office/2008/main">
-            <w:pict>
-              <v:shapetype w14:anchorId="1BF99A54" id="_x0000_t61" coordsize="21600,21600" o:spt="61" adj="1350,25920" path="m0,0l0@8@12@24,0@9,,21600@6,21600@15@27@7,21600,21600,21600,21600@9@18@30,21600@8,21600,0@7,0@21@33@6,0xe">
-                <v:stroke joinstyle="miter"/>
-                <v:formulas>
-                  <v:f eqn="sum 10800 0 #0"/>
-                  <v:f eqn="sum 10800 0 #1"/>
-                  <v:f eqn="sum #0 0 #1"/>
-                  <v:f eqn="sum @0 @1 0"/>
-                  <v:f eqn="sum 21600 0 #0"/>
-                  <v:f eqn="sum 21600 0 #1"/>
-                  <v:f eqn="if @0 3600 12600"/>
-                  <v:f eqn="if @0 9000 18000"/>
-                  <v:f eqn="if @1 3600 12600"/>
-                  <v:f eqn="if @1 9000 18000"/>
-                  <v:f eqn="if @2 0 #0"/>
-                  <v:f eqn="if @3 @10 0"/>
-                  <v:f eqn="if #0 0 @11"/>
-                  <v:f eqn="if @2 @6 #0"/>
-                  <v:f eqn="if @3 @6 @13"/>
-                  <v:f eqn="if @5 @6 @14"/>
-                  <v:f eqn="if @2 #0 21600"/>
-                  <v:f eqn="if @3 21600 @16"/>
-                  <v:f eqn="if @4 21600 @17"/>
-                  <v:f eqn="if @2 #0 @6"/>
-                  <v:f eqn="if @3 @19 @6"/>
-                  <v:f eqn="if #1 @6 @20"/>
-                  <v:f eqn="if @2 @8 #1"/>
-                  <v:f eqn="if @3 @22 @8"/>
-                  <v:f eqn="if #0 @8 @23"/>
-                  <v:f eqn="if @2 21600 #1"/>
-                  <v:f eqn="if @3 21600 @25"/>
-                  <v:f eqn="if @5 21600 @26"/>
-                  <v:f eqn="if @2 #1 @8"/>
-                  <v:f eqn="if @3 @8 @28"/>
-                  <v:f eqn="if @4 @8 @29"/>
-                  <v:f eqn="if @2 #1 0"/>
-                  <v:f eqn="if @3 @31 0"/>
-                  <v:f eqn="if #1 0 @32"/>
-                  <v:f eqn="val #0"/>
-                  <v:f eqn="val #1"/>
-                </v:formulas>
-                <v:path o:connecttype="custom" o:connectlocs="10800,0;0,10800;10800,21600;21600,10800;@34,@35"/>
-                <v:handles>
-                  <v:h position="#0,#1"/>
-                </v:handles>
-              </v:shapetype>
-              <v:shape id="Rectangular Callout 15" o:spid="_x0000_s1029" type="#_x0000_t61" style="position:absolute;margin-left:175.05pt;margin-top:-17.25pt;width:204.05pt;height:36.2pt;z-index:251680768;visibility:visible;mso-wrap-style:square;mso-width-percent:0;mso-height-percent:0;mso-wrap-distance-left:9pt;mso-wrap-distance-top:0;mso-wrap-distance-right:9pt;mso-wrap-distance-bottom:0;mso-position-horizontal:absolute;mso-position-horizontal-relative:text;mso-position-vertical:absolute;mso-position-vertical-relative:text;mso-width-percent:0;mso-height-percent:0;mso-width-relative:margin;mso-height-relative:margin;v-text-anchor:middle" o:gfxdata="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" adj="-7558,-5429" fillcolor="#65a0d7 [3028]" strokecolor="#5b9bd5 [3204]" strokeweight=".5pt">
-                <v:fill color2="#5898d4 [3172]" rotate="t" colors="0 #71a6db;.5 #559bdb;1 #438ac9" focus="100%" type="gradient">
-                  <o:fill v:ext="view" type="gradientUnscaled"/>
-                </v:fill>
-                <v:textbox>
-                  <w:txbxContent>
-                    <w:p>
-                      <w:pPr>
-                        <w:jc w:val="center"/>
-                      </w:pPr>
-                      <w:r>
-                        <w:t>Update header with your name and ID. Then delete this box.</w:t>
-                      </w:r>
-                    </w:p>
-                  </w:txbxContent>
-                </v:textbox>
-              </v:shape>
-            </w:pict>
-          </mc:Fallback>
-        </mc:AlternateContent>
-      </w:r>
-      <w:r>
         <w:t>Self-Assessment Details</w:t>
       </w:r>
     </w:p>
@@ -1401,6 +1252,9 @@
             <w:pPr>
               <w:jc w:val="center"/>
             </w:pPr>
+            <w:r>
+              <w:sym w:font="Wingdings" w:char="F0FC"/>
+            </w:r>
           </w:p>
         </w:tc>
         <w:tc>
@@ -1526,6 +1380,9 @@
             <w:pPr>
               <w:jc w:val="center"/>
             </w:pPr>
+            <w:r>
+              <w:sym w:font="Wingdings" w:char="F0FC"/>
+            </w:r>
           </w:p>
         </w:tc>
       </w:tr>
@@ -1557,6 +1414,9 @@
             <w:pPr>
               <w:jc w:val="center"/>
             </w:pPr>
+            <w:r>
+              <w:sym w:font="Wingdings" w:char="F0FC"/>
+            </w:r>
           </w:p>
         </w:tc>
       </w:tr>
@@ -1566,175 +1426,6 @@
             <w:tcW w:w="4505" w:type="dxa"/>
           </w:tcPr>
           <w:p>
-            <w:r>
-              <w:rPr>
-                <w:noProof/>
-                <w:lang w:val="en-AU" w:eastAsia="en-AU"/>
-              </w:rPr>
-              <mc:AlternateContent>
-                <mc:Choice Requires="wps">
-                  <w:drawing>
-                    <wp:anchor distT="0" distB="0" distL="114300" distR="114300" simplePos="0" relativeHeight="251666432" behindDoc="0" locked="0" layoutInCell="1" allowOverlap="1" wp14:anchorId="1603D91E" wp14:editId="4CED156C">
-                      <wp:simplePos x="0" y="0"/>
-                      <wp:positionH relativeFrom="column">
-                        <wp:posOffset>-133985</wp:posOffset>
-                      </wp:positionH>
-                      <wp:positionV relativeFrom="paragraph">
-                        <wp:posOffset>-683260</wp:posOffset>
-                      </wp:positionV>
-                      <wp:extent cx="2515235" cy="916940"/>
-                      <wp:effectExtent l="0" t="939800" r="405765" b="22860"/>
-                      <wp:wrapNone/>
-                      <wp:docPr id="16" name="Rectangular Callout 16"/>
-                      <wp:cNvGraphicFramePr/>
-                      <a:graphic xmlns:a="http://schemas.openxmlformats.org/drawingml/2006/main">
-                        <a:graphicData uri="http://schemas.microsoft.com/office/word/2010/wordprocessingShape">
-                          <wps:wsp>
-                            <wps:cNvSpPr/>
-                            <wps:spPr>
-                              <a:xfrm>
-                                <a:off x="0" y="0"/>
-                                <a:ext cx="2515235" cy="916940"/>
-                              </a:xfrm>
-                              <a:prstGeom prst="wedgeRectCallout">
-                                <a:avLst>
-                                  <a:gd name="adj1" fmla="val 63590"/>
-                                  <a:gd name="adj2" fmla="val -147875"/>
-                                </a:avLst>
-                              </a:prstGeom>
-                            </wps:spPr>
-                            <wps:style>
-                              <a:lnRef idx="1">
-                                <a:schemeClr val="accent1"/>
-                              </a:lnRef>
-                              <a:fillRef idx="3">
-                                <a:schemeClr val="accent1"/>
-                              </a:fillRef>
-                              <a:effectRef idx="2">
-                                <a:schemeClr val="accent1"/>
-                              </a:effectRef>
-                              <a:fontRef idx="minor">
-                                <a:schemeClr val="lt1"/>
-                              </a:fontRef>
-                            </wps:style>
-                            <wps:txbx>
-                              <w:txbxContent>
-                                <w:p>
-                                  <w:pPr>
-                                    <w:jc w:val="center"/>
-                                  </w:pPr>
-                                  <w:r>
-                                    <w:t xml:space="preserve">Tick (use this one! </w:t>
-                                  </w:r>
-                                  <w:r>
-                                    <w:sym w:font="Wingdings" w:char="F0FC"/>
-                                  </w:r>
-                                  <w:r>
-                                    <w:t xml:space="preserve">) the box with the grade you </w:t>
-                                  </w:r>
-                                  <w:proofErr w:type="gramStart"/>
-                                  <w:r>
-                                    <w:t>are</w:t>
-                                  </w:r>
-                                  <w:proofErr w:type="gramEnd"/>
-                                  <w:r>
-                                    <w:t xml:space="preserve"> applying for. Then delete this box.</w:t>
-                                  </w:r>
-                                </w:p>
-                              </w:txbxContent>
-                            </wps:txbx>
-                            <wps:bodyPr rot="0" spcFirstLastPara="0" vertOverflow="overflow" horzOverflow="overflow" vert="horz" wrap="square" lIns="91440" tIns="45720" rIns="91440" bIns="45720" numCol="1" spcCol="0" rtlCol="0" fromWordArt="0" anchor="ctr" anchorCtr="0" forceAA="0" compatLnSpc="1">
-                              <a:prstTxWarp prst="textNoShape">
-                                <a:avLst/>
-                              </a:prstTxWarp>
-                              <a:noAutofit/>
-                            </wps:bodyPr>
-                          </wps:wsp>
-                        </a:graphicData>
-                      </a:graphic>
-                      <wp14:sizeRelH relativeFrom="margin">
-                        <wp14:pctWidth>0</wp14:pctWidth>
-                      </wp14:sizeRelH>
-                      <wp14:sizeRelV relativeFrom="margin">
-                        <wp14:pctHeight>0</wp14:pctHeight>
-                      </wp14:sizeRelV>
-                    </wp:anchor>
-                  </w:drawing>
-                </mc:Choice>
-                <mc:Fallback xmlns:mv="urn:schemas-microsoft-com:mac:vml" xmlns:mo="http://schemas.microsoft.com/office/mac/office/2008/main">
-                  <w:pict>
-                    <v:shapetype w14:anchorId="1603D91E" id="_x0000_t61" coordsize="21600,21600" o:spt="61" adj="1350,25920" path="m0,0l0@8@12@24,0@9,,21600@6,21600@15@27@7,21600,21600,21600,21600@9@18@30,21600@8,21600,0@7,0@21@33@6,0xe">
-                      <v:stroke joinstyle="miter"/>
-                      <v:formulas>
-                        <v:f eqn="sum 10800 0 #0"/>
-                        <v:f eqn="sum 10800 0 #1"/>
-                        <v:f eqn="sum #0 0 #1"/>
-                        <v:f eqn="sum @0 @1 0"/>
-                        <v:f eqn="sum 21600 0 #0"/>
-                        <v:f eqn="sum 21600 0 #1"/>
-                        <v:f eqn="if @0 3600 12600"/>
-                        <v:f eqn="if @0 9000 18000"/>
-                        <v:f eqn="if @1 3600 12600"/>
-                        <v:f eqn="if @1 9000 18000"/>
-                        <v:f eqn="if @2 0 #0"/>
-                        <v:f eqn="if @3 @10 0"/>
-                        <v:f eqn="if #0 0 @11"/>
-                        <v:f eqn="if @2 @6 #0"/>
-                        <v:f eqn="if @3 @6 @13"/>
-                        <v:f eqn="if @5 @6 @14"/>
-                        <v:f eqn="if @2 #0 21600"/>
-                        <v:f eqn="if @3 21600 @16"/>
-                        <v:f eqn="if @4 21600 @17"/>
-                        <v:f eqn="if @2 #0 @6"/>
-                        <v:f eqn="if @3 @19 @6"/>
-                        <v:f eqn="if #1 @6 @20"/>
-                        <v:f eqn="if @2 @8 #1"/>
-                        <v:f eqn="if @3 @22 @8"/>
-                        <v:f eqn="if #0 @8 @23"/>
-                        <v:f eqn="if @2 21600 #1"/>
-                        <v:f eqn="if @3 21600 @25"/>
-                        <v:f eqn="if @5 21600 @26"/>
-                        <v:f eqn="if @2 #1 @8"/>
-                        <v:f eqn="if @3 @8 @28"/>
-                        <v:f eqn="if @4 @8 @29"/>
-                        <v:f eqn="if @2 #1 0"/>
-                        <v:f eqn="if @3 @31 0"/>
-                        <v:f eqn="if #1 0 @32"/>
-                        <v:f eqn="val #0"/>
-                        <v:f eqn="val #1"/>
-                      </v:formulas>
-                      <v:path o:connecttype="custom" o:connectlocs="10800,0;0,10800;10800,21600;21600,10800;@34,@35"/>
-                      <v:handles>
-                        <v:h position="#0,#1"/>
-                      </v:handles>
-                    </v:shapetype>
-                    <v:shape id="Rectangular_x0020_Callout_x0020_16" o:spid="_x0000_s1031" type="#_x0000_t61" style="position:absolute;margin-left:-10.55pt;margin-top:-53.75pt;width:198.05pt;height:72.2pt;z-index:251666432;visibility:visible;mso-wrap-style:square;mso-width-percent:0;mso-height-percent:0;mso-wrap-distance-left:9pt;mso-wrap-distance-top:0;mso-wrap-distance-right:9pt;mso-wrap-distance-bottom:0;mso-position-horizontal:absolute;mso-position-horizontal-relative:text;mso-position-vertical:absolute;mso-position-vertical-relative:text;mso-width-percent:0;mso-height-percent:0;mso-width-relative:margin;mso-height-relative:margin;v-text-anchor:middle" o:gfxdata="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" adj="24535,-21141" fillcolor="#65a0d7 [3028]" strokecolor="#5b9bd5 [3204]" strokeweight=".5pt">
-                      <v:fill color2="#5898d4 [3172]" rotate="t" colors="0 #71a6db;.5 #559bdb;1 #438ac9" focus="100%" type="gradient">
-                        <o:fill v:ext="view" type="gradientUnscaled"/>
-                      </v:fill>
-                      <v:textbox>
-                        <w:txbxContent>
-                          <w:p>
-                            <w:pPr>
-                              <w:jc w:val="center"/>
-                            </w:pPr>
-                            <w:r>
-                              <w:t xml:space="preserve">Tick (use this one! </w:t>
-                            </w:r>
-                            <w:r>
-                              <w:sym w:font="Wingdings" w:char="F0FC"/>
-                            </w:r>
-                            <w:r>
-                              <w:t>) the box with the grade you are applying for. Then delete this box.</w:t>
-                            </w:r>
-                          </w:p>
-                        </w:txbxContent>
-                      </v:textbox>
-                    </v:shape>
-                  </w:pict>
-                </mc:Fallback>
-              </mc:AlternateContent>
-            </w:r>
             <w:r>
               <w:t>Explanation of OO principles</w:t>
             </w:r>
@@ -1770,6 +1461,9 @@
             <w:pPr>
               <w:jc w:val="center"/>
             </w:pPr>
+            <w:r>
+              <w:sym w:font="Wingdings" w:char="F0FC"/>
+            </w:r>
           </w:p>
         </w:tc>
       </w:tr>
@@ -1780,110 +1474,6 @@
         <w:pStyle w:val="Subtitle"/>
         <w:jc w:val="center"/>
       </w:pPr>
-      <w:r>
-        <w:rPr>
-          <w:noProof/>
-          <w:lang w:val="en-AU" w:eastAsia="en-AU"/>
-        </w:rPr>
-        <mc:AlternateContent>
-          <mc:Choice Requires="wps">
-            <w:drawing>
-              <wp:anchor distT="0" distB="0" distL="114300" distR="114300" simplePos="0" relativeHeight="251668480" behindDoc="0" locked="0" layoutInCell="1" allowOverlap="1" wp14:anchorId="78A74A90" wp14:editId="44E471B8">
-                <wp:simplePos x="0" y="0"/>
-                <wp:positionH relativeFrom="column">
-                  <wp:posOffset>2984500</wp:posOffset>
-                </wp:positionH>
-                <wp:positionV relativeFrom="paragraph">
-                  <wp:posOffset>46990</wp:posOffset>
-                </wp:positionV>
-                <wp:extent cx="2591435" cy="916940"/>
-                <wp:effectExtent l="0" t="838200" r="24765" b="22860"/>
-                <wp:wrapNone/>
-                <wp:docPr id="17" name="Rectangular Callout 17"/>
-                <wp:cNvGraphicFramePr/>
-                <a:graphic xmlns:a="http://schemas.openxmlformats.org/drawingml/2006/main">
-                  <a:graphicData uri="http://schemas.microsoft.com/office/word/2010/wordprocessingShape">
-                    <wps:wsp>
-                      <wps:cNvSpPr/>
-                      <wps:spPr>
-                        <a:xfrm>
-                          <a:off x="0" y="0"/>
-                          <a:ext cx="2591435" cy="916940"/>
-                        </a:xfrm>
-                        <a:prstGeom prst="wedgeRectCallout">
-                          <a:avLst>
-                            <a:gd name="adj1" fmla="val 1449"/>
-                            <a:gd name="adj2" fmla="val -136920"/>
-                          </a:avLst>
-                        </a:prstGeom>
-                      </wps:spPr>
-                      <wps:style>
-                        <a:lnRef idx="1">
-                          <a:schemeClr val="accent1"/>
-                        </a:lnRef>
-                        <a:fillRef idx="3">
-                          <a:schemeClr val="accent1"/>
-                        </a:fillRef>
-                        <a:effectRef idx="2">
-                          <a:schemeClr val="accent1"/>
-                        </a:effectRef>
-                        <a:fontRef idx="minor">
-                          <a:schemeClr val="lt1"/>
-                        </a:fontRef>
-                      </wps:style>
-                      <wps:txbx>
-                        <w:txbxContent>
-                          <w:p>
-                            <w:pPr>
-                              <w:jc w:val="center"/>
-                            </w:pPr>
-                            <w:r>
-                              <w:t>Check that you have included the minimum required details. Tick these boxes (and ones for higher grades as applies). Then delete this box.</w:t>
-                            </w:r>
-                          </w:p>
-                        </w:txbxContent>
-                      </wps:txbx>
-                      <wps:bodyPr rot="0" spcFirstLastPara="0" vertOverflow="overflow" horzOverflow="overflow" vert="horz" wrap="square" lIns="91440" tIns="45720" rIns="91440" bIns="45720" numCol="1" spcCol="0" rtlCol="0" fromWordArt="0" anchor="ctr" anchorCtr="0" forceAA="0" compatLnSpc="1">
-                        <a:prstTxWarp prst="textNoShape">
-                          <a:avLst/>
-                        </a:prstTxWarp>
-                        <a:noAutofit/>
-                      </wps:bodyPr>
-                    </wps:wsp>
-                  </a:graphicData>
-                </a:graphic>
-                <wp14:sizeRelH relativeFrom="margin">
-                  <wp14:pctWidth>0</wp14:pctWidth>
-                </wp14:sizeRelH>
-                <wp14:sizeRelV relativeFrom="margin">
-                  <wp14:pctHeight>0</wp14:pctHeight>
-                </wp14:sizeRelV>
-              </wp:anchor>
-            </w:drawing>
-          </mc:Choice>
-          <mc:Fallback xmlns:mv="urn:schemas-microsoft-com:mac:vml" xmlns:mo="http://schemas.microsoft.com/office/mac/office/2008/main">
-            <w:pict>
-              <v:shape w14:anchorId="78A74A90" id="Rectangular Callout 17" o:spid="_x0000_s1031" type="#_x0000_t61" style="position:absolute;left:0;text-align:left;margin-left:235pt;margin-top:3.7pt;width:204.05pt;height:72.2pt;z-index:251668480;visibility:visible;mso-wrap-style:square;mso-width-percent:0;mso-height-percent:0;mso-wrap-distance-left:9pt;mso-wrap-distance-top:0;mso-wrap-distance-right:9pt;mso-wrap-distance-bottom:0;mso-position-horizontal:absolute;mso-position-horizontal-relative:text;mso-position-vertical:absolute;mso-position-vertical-relative:text;mso-width-percent:0;mso-height-percent:0;mso-width-relative:margin;mso-height-relative:margin;v-text-anchor:middle" o:gfxdata="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" adj="11113,-18775" fillcolor="#65a0d7 [3028]" strokecolor="#5b9bd5 [3204]" strokeweight=".5pt">
-                <v:fill color2="#5898d4 [3172]" rotate="t" colors="0 #71a6db;.5 #559bdb;1 #438ac9" focus="100%" type="gradient">
-                  <o:fill v:ext="view" type="gradientUnscaled"/>
-                </v:fill>
-                <v:textbox>
-                  <w:txbxContent>
-                    <w:p>
-                      <w:pPr>
-                        <w:jc w:val="center"/>
-                      </w:pPr>
-                      <w:r>
-                        <w:t>Check that you have included the minimum required details. Tick these boxes (and ones for higher grades as applies). Then delete this box.</w:t>
-                      </w:r>
-                    </w:p>
-                  </w:txbxContent>
-                </v:textbox>
-              </v:shape>
-            </w:pict>
-          </mc:Fallback>
-        </mc:AlternateContent>
-      </w:r>
       <w:r>
         <w:t>Minimum Pass Checklist</w:t>
       </w:r>
@@ -2189,7 +1779,81 @@
         <w:t xml:space="preserve"> is my individual work. I have not copied from any other student’s work or from any other source except where due acknowledgment is made explicitly in the text, nor has any part of this submission been written for me by another person.</w:t>
       </w:r>
     </w:p>
-    <w:p>
+    <w:p/>
+    <w:p>
+      <w:pPr>
+        <w:jc w:val="right"/>
+        <w:rPr>
+          <w:b/>
+        </w:rPr>
+      </w:pPr>
+      <w:r>
+        <w:t xml:space="preserve">Signature: </w:t>
+      </w:r>
+      <w:r>
+        <w:rPr>
+          <w:b/>
+        </w:rPr>
+        <w:t>JORDAN BOEKEL</w:t>
+      </w:r>
+    </w:p>
+    <w:p>
+      <w:pPr>
+        <w:rPr>
+          <w:b/>
+        </w:rPr>
+      </w:pPr>
+      <w:r>
+        <w:rPr>
+          <w:b/>
+        </w:rPr>
+        <w:br w:type="page"/>
+      </w:r>
+    </w:p>
+    <w:p>
+      <w:pPr>
+        <w:pStyle w:val="Heading1"/>
+      </w:pPr>
+      <w:r>
+        <w:lastRenderedPageBreak/>
+        <w:t>Portfolio Overview</w:t>
+      </w:r>
+    </w:p>
+    <w:p>
+      <w:pPr>
+        <w:rPr>
+          <w:b/>
+        </w:rPr>
+      </w:pPr>
+      <w:r>
+        <w:t>This portfolio includes work that demonstrates that I have achieve all Unit Learning Outcomes for COS</w:t>
+      </w:r>
+      <w:r>
+        <w:t>20007</w:t>
+      </w:r>
+      <w:r>
+        <w:t xml:space="preserve"> </w:t>
+      </w:r>
+      <w:r>
+        <w:t>Object Oriented Programming</w:t>
+      </w:r>
+      <w:r>
+        <w:t xml:space="preserve"> to a </w:t>
+      </w:r>
+      <w:r>
+        <w:rPr>
+          <w:b/>
+        </w:rPr>
+        <w:t>Pass</w:t>
+      </w:r>
+      <w:r>
+        <w:t xml:space="preserve"> level.</w:t>
+      </w:r>
+    </w:p>
+    <w:p>
+      <w:pPr>
+        <w:spacing w:after="200"/>
+      </w:pPr>
       <w:r>
         <w:rPr>
           <w:noProof/>
@@ -2198,278 +1862,7 @@
         <mc:AlternateContent>
           <mc:Choice Requires="wps">
             <w:drawing>
-              <wp:anchor distT="0" distB="0" distL="114300" distR="114300" simplePos="0" relativeHeight="251670528" behindDoc="0" locked="0" layoutInCell="1" allowOverlap="1" wp14:anchorId="3BAC3057" wp14:editId="57C74355">
-                <wp:simplePos x="0" y="0"/>
-                <wp:positionH relativeFrom="column">
-                  <wp:posOffset>2223135</wp:posOffset>
-                </wp:positionH>
-                <wp:positionV relativeFrom="paragraph">
-                  <wp:posOffset>47625</wp:posOffset>
-                </wp:positionV>
-                <wp:extent cx="1637030" cy="571500"/>
-                <wp:effectExtent l="0" t="0" r="420370" b="38100"/>
-                <wp:wrapNone/>
-                <wp:docPr id="22" name="Rectangular Callout 22"/>
-                <wp:cNvGraphicFramePr/>
-                <a:graphic xmlns:a="http://schemas.openxmlformats.org/drawingml/2006/main">
-                  <a:graphicData uri="http://schemas.microsoft.com/office/word/2010/wordprocessingShape">
-                    <wps:wsp>
-                      <wps:cNvSpPr/>
-                      <wps:spPr>
-                        <a:xfrm>
-                          <a:off x="0" y="0"/>
-                          <a:ext cx="1637030" cy="571500"/>
-                        </a:xfrm>
-                        <a:prstGeom prst="wedgeRectCallout">
-                          <a:avLst>
-                            <a:gd name="adj1" fmla="val 72731"/>
-                            <a:gd name="adj2" fmla="val -11446"/>
-                          </a:avLst>
-                        </a:prstGeom>
-                      </wps:spPr>
-                      <wps:style>
-                        <a:lnRef idx="1">
-                          <a:schemeClr val="accent1"/>
-                        </a:lnRef>
-                        <a:fillRef idx="3">
-                          <a:schemeClr val="accent1"/>
-                        </a:fillRef>
-                        <a:effectRef idx="2">
-                          <a:schemeClr val="accent1"/>
-                        </a:effectRef>
-                        <a:fontRef idx="minor">
-                          <a:schemeClr val="lt1"/>
-                        </a:fontRef>
-                      </wps:style>
-                      <wps:txbx>
-                        <w:txbxContent>
-                          <w:p>
-                            <w:pPr>
-                              <w:jc w:val="center"/>
-                            </w:pPr>
-                            <w:r>
-                              <w:t>Replace the text here. Then delete this box.</w:t>
-                            </w:r>
-                          </w:p>
-                        </w:txbxContent>
-                      </wps:txbx>
-                      <wps:bodyPr rot="0" spcFirstLastPara="0" vertOverflow="overflow" horzOverflow="overflow" vert="horz" wrap="square" lIns="91440" tIns="45720" rIns="91440" bIns="45720" numCol="1" spcCol="0" rtlCol="0" fromWordArt="0" anchor="ctr" anchorCtr="0" forceAA="0" compatLnSpc="1">
-                        <a:prstTxWarp prst="textNoShape">
-                          <a:avLst/>
-                        </a:prstTxWarp>
-                        <a:noAutofit/>
-                      </wps:bodyPr>
-                    </wps:wsp>
-                  </a:graphicData>
-                </a:graphic>
-                <wp14:sizeRelH relativeFrom="margin">
-                  <wp14:pctWidth>0</wp14:pctWidth>
-                </wp14:sizeRelH>
-                <wp14:sizeRelV relativeFrom="margin">
-                  <wp14:pctHeight>0</wp14:pctHeight>
-                </wp14:sizeRelV>
-              </wp:anchor>
-            </w:drawing>
-          </mc:Choice>
-          <mc:Fallback xmlns:mv="urn:schemas-microsoft-com:mac:vml" xmlns:mo="http://schemas.microsoft.com/office/mac/office/2008/main">
-            <w:pict>
-              <v:shape w14:anchorId="3BAC3057" id="Rectangular Callout 22" o:spid="_x0000_s1032" type="#_x0000_t61" style="position:absolute;margin-left:175.05pt;margin-top:3.75pt;width:128.9pt;height:45pt;z-index:251670528;visibility:visible;mso-wrap-style:square;mso-width-percent:0;mso-height-percent:0;mso-wrap-distance-left:9pt;mso-wrap-distance-top:0;mso-wrap-distance-right:9pt;mso-wrap-distance-bottom:0;mso-position-horizontal:absolute;mso-position-horizontal-relative:text;mso-position-vertical:absolute;mso-position-vertical-relative:text;mso-width-percent:0;mso-height-percent:0;mso-width-relative:margin;mso-height-relative:margin;v-text-anchor:middle" o:gfxdata="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" adj="26510,8328" fillcolor="#65a0d7 [3028]" strokecolor="#5b9bd5 [3204]" strokeweight=".5pt">
-                <v:fill color2="#5898d4 [3172]" rotate="t" colors="0 #71a6db;.5 #559bdb;1 #438ac9" focus="100%" type="gradient">
-                  <o:fill v:ext="view" type="gradientUnscaled"/>
-                </v:fill>
-                <v:textbox>
-                  <w:txbxContent>
-                    <w:p>
-                      <w:pPr>
-                        <w:jc w:val="center"/>
-                      </w:pPr>
-                      <w:r>
-                        <w:t>Replace the text here. Then delete this box.</w:t>
-                      </w:r>
-                    </w:p>
-                  </w:txbxContent>
-                </v:textbox>
-              </v:shape>
-            </w:pict>
-          </mc:Fallback>
-        </mc:AlternateContent>
-      </w:r>
-      <w:r>
-        <w:rPr>
-          <w:noProof/>
-          <w:lang w:val="en-AU" w:eastAsia="en-AU"/>
-        </w:rPr>
-        <mc:AlternateContent>
-          <mc:Choice Requires="wps">
-            <w:drawing>
-              <wp:anchor distT="0" distB="0" distL="114300" distR="114300" simplePos="0" relativeHeight="251672576" behindDoc="0" locked="0" layoutInCell="1" allowOverlap="1" wp14:anchorId="126F09E5" wp14:editId="48DB4CE4">
-                <wp:simplePos x="0" y="0"/>
-                <wp:positionH relativeFrom="column">
-                  <wp:posOffset>-63501</wp:posOffset>
-                </wp:positionH>
-                <wp:positionV relativeFrom="paragraph">
-                  <wp:posOffset>34925</wp:posOffset>
-                </wp:positionV>
-                <wp:extent cx="2210435" cy="571500"/>
-                <wp:effectExtent l="0" t="0" r="24765" b="292100"/>
-                <wp:wrapNone/>
-                <wp:docPr id="14" name="Rectangular Callout 14"/>
-                <wp:cNvGraphicFramePr/>
-                <a:graphic xmlns:a="http://schemas.openxmlformats.org/drawingml/2006/main">
-                  <a:graphicData uri="http://schemas.microsoft.com/office/word/2010/wordprocessingShape">
-                    <wps:wsp>
-                      <wps:cNvSpPr/>
-                      <wps:spPr>
-                        <a:xfrm>
-                          <a:off x="0" y="0"/>
-                          <a:ext cx="2210435" cy="571500"/>
-                        </a:xfrm>
-                        <a:prstGeom prst="wedgeRectCallout">
-                          <a:avLst>
-                            <a:gd name="adj1" fmla="val -25962"/>
-                            <a:gd name="adj2" fmla="val 90776"/>
-                          </a:avLst>
-                        </a:prstGeom>
-                      </wps:spPr>
-                      <wps:style>
-                        <a:lnRef idx="1">
-                          <a:schemeClr val="accent1"/>
-                        </a:lnRef>
-                        <a:fillRef idx="3">
-                          <a:schemeClr val="accent1"/>
-                        </a:fillRef>
-                        <a:effectRef idx="2">
-                          <a:schemeClr val="accent1"/>
-                        </a:effectRef>
-                        <a:fontRef idx="minor">
-                          <a:schemeClr val="lt1"/>
-                        </a:fontRef>
-                      </wps:style>
-                      <wps:txbx>
-                        <w:txbxContent>
-                          <w:p>
-                            <w:pPr>
-                              <w:jc w:val="center"/>
-                            </w:pPr>
-                            <w:r>
-                              <w:t>Update footer with unit title and name. Then delete this box.</w:t>
-                            </w:r>
-                          </w:p>
-                        </w:txbxContent>
-                      </wps:txbx>
-                      <wps:bodyPr rot="0" spcFirstLastPara="0" vertOverflow="overflow" horzOverflow="overflow" vert="horz" wrap="square" lIns="91440" tIns="45720" rIns="91440" bIns="45720" numCol="1" spcCol="0" rtlCol="0" fromWordArt="0" anchor="ctr" anchorCtr="0" forceAA="0" compatLnSpc="1">
-                        <a:prstTxWarp prst="textNoShape">
-                          <a:avLst/>
-                        </a:prstTxWarp>
-                        <a:noAutofit/>
-                      </wps:bodyPr>
-                    </wps:wsp>
-                  </a:graphicData>
-                </a:graphic>
-                <wp14:sizeRelH relativeFrom="margin">
-                  <wp14:pctWidth>0</wp14:pctWidth>
-                </wp14:sizeRelH>
-                <wp14:sizeRelV relativeFrom="margin">
-                  <wp14:pctHeight>0</wp14:pctHeight>
-                </wp14:sizeRelV>
-              </wp:anchor>
-            </w:drawing>
-          </mc:Choice>
-          <mc:Fallback xmlns:mv="urn:schemas-microsoft-com:mac:vml" xmlns:mo="http://schemas.microsoft.com/office/mac/office/2008/main">
-            <w:pict>
-              <v:shape w14:anchorId="126F09E5" id="Rectangular Callout 14" o:spid="_x0000_s1033" type="#_x0000_t61" style="position:absolute;margin-left:-5pt;margin-top:2.75pt;width:174.05pt;height:45pt;z-index:251672576;visibility:visible;mso-wrap-style:square;mso-width-percent:0;mso-height-percent:0;mso-wrap-distance-left:9pt;mso-wrap-distance-top:0;mso-wrap-distance-right:9pt;mso-wrap-distance-bottom:0;mso-position-horizontal:absolute;mso-position-horizontal-relative:text;mso-position-vertical:absolute;mso-position-vertical-relative:text;mso-width-percent:0;mso-height-percent:0;mso-width-relative:margin;mso-height-relative:margin;v-text-anchor:middle" o:gfxdata="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" adj="5192,30408" fillcolor="#65a0d7 [3028]" strokecolor="#5b9bd5 [3204]" strokeweight=".5pt">
-                <v:fill color2="#5898d4 [3172]" rotate="t" colors="0 #71a6db;.5 #559bdb;1 #438ac9" focus="100%" type="gradient">
-                  <o:fill v:ext="view" type="gradientUnscaled"/>
-                </v:fill>
-                <v:textbox>
-                  <w:txbxContent>
-                    <w:p>
-                      <w:pPr>
-                        <w:jc w:val="center"/>
-                      </w:pPr>
-                      <w:r>
-                        <w:t>Update footer with unit title and name. Then delete this box.</w:t>
-                      </w:r>
-                    </w:p>
-                  </w:txbxContent>
-                </v:textbox>
-              </v:shape>
-            </w:pict>
-          </mc:Fallback>
-        </mc:AlternateContent>
-      </w:r>
-    </w:p>
-    <w:p>
-      <w:pPr>
-        <w:jc w:val="right"/>
-        <w:rPr>
-          <w:b/>
-        </w:rPr>
-      </w:pPr>
-      <w:r>
-        <w:t xml:space="preserve">Signature: </w:t>
-      </w:r>
-      <w:r>
-        <w:rPr>
-          <w:b/>
-        </w:rPr>
-        <w:t>Your Name</w:t>
-      </w:r>
-    </w:p>
-    <w:p>
-      <w:pPr>
-        <w:rPr>
-          <w:b/>
-        </w:rPr>
-      </w:pPr>
-      <w:r>
-        <w:rPr>
-          <w:b/>
-        </w:rPr>
-        <w:br w:type="page"/>
-      </w:r>
-    </w:p>
-    <w:p>
-      <w:pPr>
-        <w:pStyle w:val="Heading1"/>
-      </w:pPr>
-      <w:r>
-        <w:lastRenderedPageBreak/>
-        <w:t>Portfolio Overview</w:t>
-      </w:r>
-    </w:p>
-    <w:p>
-      <w:pPr>
-        <w:rPr>
-          <w:b/>
-        </w:rPr>
-      </w:pPr>
-      <w:r>
-        <w:t xml:space="preserve">This portfolio includes work that demonstrates that I have achieve all Unit Learning Outcomes for COS????? Unit Title to a </w:t>
-      </w:r>
-      <w:r>
-        <w:rPr>
-          <w:b/>
-        </w:rPr>
-        <w:t>Pass</w:t>
-      </w:r>
-      <w:r>
-        <w:t xml:space="preserve"> level.</w:t>
-      </w:r>
-    </w:p>
-    <w:p>
-      <w:pPr>
-        <w:spacing w:after="200"/>
-      </w:pPr>
-      <w:r>
-        <w:rPr>
-          <w:noProof/>
-          <w:lang w:val="en-AU" w:eastAsia="en-AU"/>
-        </w:rPr>
-        <mc:AlternateContent>
-          <mc:Choice Requires="wps">
-            <w:drawing>
-              <wp:anchor distT="0" distB="0" distL="114300" distR="114300" simplePos="0" relativeHeight="251674624" behindDoc="0" locked="0" layoutInCell="1" allowOverlap="1" wp14:anchorId="5B234FEE" wp14:editId="74BE3F04">
+              <wp:anchor distT="0" distB="0" distL="114300" distR="114300" simplePos="0" relativeHeight="251674624" behindDoc="0" locked="0" layoutInCell="1" allowOverlap="1" wp14:anchorId="5B234FEE" wp14:editId="26F0BBBC">
                 <wp:simplePos x="0" y="0"/>
                 <wp:positionH relativeFrom="column">
                   <wp:posOffset>3746500</wp:posOffset>
@@ -2478,8 +1871,8 @@
                   <wp:posOffset>179705</wp:posOffset>
                 </wp:positionV>
                 <wp:extent cx="1943100" cy="571500"/>
-                <wp:effectExtent l="660400" t="304800" r="38100" b="38100"/>
-                <wp:wrapNone/>
+                <wp:effectExtent l="647700" t="285750" r="19050" b="19050"/>
+                <wp:wrapSquare wrapText="bothSides"/>
                 <wp:docPr id="23" name="Rectangular Callout 23"/>
                 <wp:cNvGraphicFramePr/>
                 <a:graphic xmlns:a="http://schemas.openxmlformats.org/drawingml/2006/main">
@@ -2539,9 +1932,54 @@
               </wp:anchor>
             </w:drawing>
           </mc:Choice>
-          <mc:Fallback xmlns:mv="urn:schemas-microsoft-com:mac:vml" xmlns:mo="http://schemas.microsoft.com/office/mac/office/2008/main">
+          <mc:Fallback>
             <w:pict>
-              <v:shape w14:anchorId="5B234FEE" id="Rectangular Callout 23" o:spid="_x0000_s1034" type="#_x0000_t61" style="position:absolute;margin-left:295pt;margin-top:14.15pt;width:153pt;height:45pt;z-index:251674624;visibility:visible;mso-wrap-style:square;mso-height-percent:0;mso-wrap-distance-left:9pt;mso-wrap-distance-top:0;mso-wrap-distance-right:9pt;mso-wrap-distance-bottom:0;mso-position-horizontal:absolute;mso-position-horizontal-relative:text;mso-position-vertical:absolute;mso-position-vertical-relative:text;mso-height-percent:0;mso-height-relative:margin;v-text-anchor:middle" o:gfxdata="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" adj="-6680,-10142" fillcolor="#65a0d7 [3028]" strokecolor="#5b9bd5 [3204]" strokeweight=".5pt">
+              <v:shapetype w14:anchorId="5B234FEE" id="_x0000_t61" coordsize="21600,21600" o:spt="61" adj="1350,25920" path="m,l0@8@12@24,0@9,,21600@6,21600@15@27@7,21600,21600,21600,21600@9@18@30,21600@8,21600,0@7,0@21@33@6,xe">
+                <v:stroke joinstyle="miter"/>
+                <v:formulas>
+                  <v:f eqn="sum 10800 0 #0"/>
+                  <v:f eqn="sum 10800 0 #1"/>
+                  <v:f eqn="sum #0 0 #1"/>
+                  <v:f eqn="sum @0 @1 0"/>
+                  <v:f eqn="sum 21600 0 #0"/>
+                  <v:f eqn="sum 21600 0 #1"/>
+                  <v:f eqn="if @0 3600 12600"/>
+                  <v:f eqn="if @0 9000 18000"/>
+                  <v:f eqn="if @1 3600 12600"/>
+                  <v:f eqn="if @1 9000 18000"/>
+                  <v:f eqn="if @2 0 #0"/>
+                  <v:f eqn="if @3 @10 0"/>
+                  <v:f eqn="if #0 0 @11"/>
+                  <v:f eqn="if @2 @6 #0"/>
+                  <v:f eqn="if @3 @6 @13"/>
+                  <v:f eqn="if @5 @6 @14"/>
+                  <v:f eqn="if @2 #0 21600"/>
+                  <v:f eqn="if @3 21600 @16"/>
+                  <v:f eqn="if @4 21600 @17"/>
+                  <v:f eqn="if @2 #0 @6"/>
+                  <v:f eqn="if @3 @19 @6"/>
+                  <v:f eqn="if #1 @6 @20"/>
+                  <v:f eqn="if @2 @8 #1"/>
+                  <v:f eqn="if @3 @22 @8"/>
+                  <v:f eqn="if #0 @8 @23"/>
+                  <v:f eqn="if @2 21600 #1"/>
+                  <v:f eqn="if @3 21600 @25"/>
+                  <v:f eqn="if @5 21600 @26"/>
+                  <v:f eqn="if @2 #1 @8"/>
+                  <v:f eqn="if @3 @8 @28"/>
+                  <v:f eqn="if @4 @8 @29"/>
+                  <v:f eqn="if @2 #1 0"/>
+                  <v:f eqn="if @3 @31 0"/>
+                  <v:f eqn="if #1 0 @32"/>
+                  <v:f eqn="val #0"/>
+                  <v:f eqn="val #1"/>
+                </v:formulas>
+                <v:path o:connecttype="custom" o:connectlocs="10800,0;0,10800;10800,21600;21600,10800;@34,@35"/>
+                <v:handles>
+                  <v:h position="#0,#1"/>
+                </v:handles>
+              </v:shapetype>
+              <v:shape id="Rectangular Callout 23" o:spid="_x0000_s1030" type="#_x0000_t61" style="position:absolute;margin-left:295pt;margin-top:14.15pt;width:153pt;height:45pt;z-index:251674624;visibility:visible;mso-wrap-style:square;mso-height-percent:0;mso-wrap-distance-left:9pt;mso-wrap-distance-top:0;mso-wrap-distance-right:9pt;mso-wrap-distance-bottom:0;mso-position-horizontal:absolute;mso-position-horizontal-relative:text;mso-position-vertical:absolute;mso-position-vertical-relative:text;mso-height-percent:0;mso-height-relative:margin;v-text-anchor:middle" o:gfxdata="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" adj="-6680,-10142" fillcolor="#65a0d7 [3028]" strokecolor="#5b9bd5 [3204]" strokeweight=".5pt">
                 <v:fill color2="#5898d4 [3172]" rotate="t" colors="0 #71a6db;.5 #559bdb;1 #438ac9" focus="100%" type="gradient">
                   <o:fill v:ext="view" type="gradientUnscaled"/>
                 </v:fill>
@@ -2557,6 +1995,7 @@
                     </w:p>
                   </w:txbxContent>
                 </v:textbox>
+                <w10:wrap type="square"/>
               </v:shape>
             </w:pict>
           </mc:Fallback>
@@ -2746,6 +2185,42 @@
         <w:t>The most important things I learnt:</w:t>
       </w:r>
     </w:p>
+    <w:p>
+      <w:r>
+        <w:t xml:space="preserve">How </w:t>
+      </w:r>
+      <w:proofErr w:type="gramStart"/>
+      <w:r>
+        <w:t>Object Oriented</w:t>
+      </w:r>
+      <w:proofErr w:type="gramEnd"/>
+      <w:r>
+        <w:t xml:space="preserve"> abstraction works. I have previously had a vague notion of programs abstracting away as much complexity as </w:t>
+      </w:r>
+      <w:proofErr w:type="gramStart"/>
+      <w:r>
+        <w:t>possible, but</w:t>
+      </w:r>
+      <w:proofErr w:type="gramEnd"/>
+      <w:r>
+        <w:t xml:space="preserve"> did not have a good idea of how to put that into practice. This class has done a great job of introducing me to these concepts and showing me how to use them in a practical manner. </w:t>
+      </w:r>
+    </w:p>
+    <w:p/>
+    <w:p>
+      <w:r>
+        <w:t xml:space="preserve">I also greatly enjoyed seeing TDD (if at a basic level) in action. </w:t>
+      </w:r>
+      <w:proofErr w:type="gramStart"/>
+      <w:r>
+        <w:t>I’ve</w:t>
+      </w:r>
+      <w:proofErr w:type="gramEnd"/>
+      <w:r>
+        <w:t xml:space="preserve"> also heard about unit tests before, but never used them myself and had no idea how they worked. </w:t>
+      </w:r>
+    </w:p>
+    <w:p/>
     <w:p>
       <w:pPr>
         <w:rPr>
@@ -2953,13 +2428,16 @@
     </w:p>
     <w:p>
       <w:r>
-        <w:t xml:space="preserve">[ List and explain – if none explain </w:t>
+        <w:t xml:space="preserve">Interfaces. They seem like quite a roundabout concept at first. Upon consideration, I can see how they make sense, but </w:t>
       </w:r>
       <w:proofErr w:type="gramStart"/>
       <w:r>
-        <w:t>why ]</w:t>
+        <w:t>it’s</w:t>
       </w:r>
       <w:proofErr w:type="gramEnd"/>
+      <w:r>
+        <w:t xml:space="preserve"> still a bit difficult to grasp.</w:t>
+      </w:r>
     </w:p>
     <w:p/>
     <w:p>
@@ -2972,13 +2450,40 @@
     </w:p>
     <w:p>
       <w:r>
-        <w:t xml:space="preserve">[ List and explain – remove if </w:t>
+        <w:t xml:space="preserve">I enjoyed building the </w:t>
+      </w:r>
+      <w:proofErr w:type="spellStart"/>
+      <w:r>
+        <w:t>ShapeDrawer</w:t>
+      </w:r>
+      <w:proofErr w:type="spellEnd"/>
+      <w:r>
+        <w:t xml:space="preserve"> program, and I would have loved it if it </w:t>
       </w:r>
       <w:proofErr w:type="gramStart"/>
       <w:r>
-        <w:t>none ]</w:t>
+        <w:t>was</w:t>
       </w:r>
       <w:proofErr w:type="gramEnd"/>
+      <w:r>
+        <w:t xml:space="preserve"> extended further than it was. I expect my custom program will use it as a basis for </w:t>
+      </w:r>
+      <w:proofErr w:type="gramStart"/>
+      <w:r>
+        <w:t>it’s</w:t>
+      </w:r>
+      <w:proofErr w:type="gramEnd"/>
+      <w:r>
+        <w:t xml:space="preserve"> own work. I also liked the </w:t>
+      </w:r>
+      <w:proofErr w:type="spellStart"/>
+      <w:r>
+        <w:t>filesaving</w:t>
+      </w:r>
+      <w:proofErr w:type="spellEnd"/>
+      <w:r>
+        <w:t xml:space="preserve"> component of that, since it really demonstrated how I can use programs outside of the limited context of a single run with no memory.</w:t>
+      </w:r>
     </w:p>
     <w:p/>
     <w:p>
@@ -2999,6 +2504,59 @@
     </w:p>
     <w:p>
       <w:r>
+        <w:t xml:space="preserve">The concept of objects as a type. I would hope so, after 12 weeks of learning, but still, I think </w:t>
+      </w:r>
+      <w:proofErr w:type="gramStart"/>
+      <w:r>
+        <w:t>it’s</w:t>
+      </w:r>
+      <w:proofErr w:type="gramEnd"/>
+      <w:r>
+        <w:t xml:space="preserve"> a valuable concept to grasp. </w:t>
+      </w:r>
+      <w:proofErr w:type="gramStart"/>
+      <w:r>
+        <w:t>I’ve</w:t>
+      </w:r>
+      <w:proofErr w:type="gramEnd"/>
+      <w:r>
+        <w:t xml:space="preserve"> previously tried out some functional programming (with scheme) which had a similar concept (</w:t>
+      </w:r>
+      <w:proofErr w:type="spellStart"/>
+      <w:r>
+        <w:t>ie</w:t>
+      </w:r>
+      <w:proofErr w:type="spellEnd"/>
+      <w:r>
+        <w:t xml:space="preserve">. Little difference between inbuilt language constructs like </w:t>
+      </w:r>
+      <w:proofErr w:type="spellStart"/>
+      <w:r>
+        <w:t>ints</w:t>
+      </w:r>
+      <w:proofErr w:type="spellEnd"/>
+      <w:r>
+        <w:t xml:space="preserve">, strings </w:t>
+      </w:r>
+      <w:proofErr w:type="spellStart"/>
+      <w:r>
+        <w:t>etc</w:t>
+      </w:r>
+      <w:proofErr w:type="spellEnd"/>
+      <w:r>
+        <w:t xml:space="preserve"> and the constructs you can build yourself), but I </w:t>
+      </w:r>
+      <w:proofErr w:type="gramStart"/>
+      <w:r>
+        <w:t>hadn’t</w:t>
+      </w:r>
+      <w:proofErr w:type="gramEnd"/>
+      <w:r>
+        <w:t xml:space="preserve"> made the connection before in OO programs. Understanding what all those keywords mean in other languages is really enlightening.</w:t>
+      </w:r>
+    </w:p>
+    <w:p>
+      <w:r>
         <w:t xml:space="preserve">[ List and explain – if none explain why, refer to your pieces for evidence to support your </w:t>
       </w:r>
       <w:proofErr w:type="gramStart"/>
@@ -3018,6 +2576,11 @@
     </w:p>
     <w:p>
       <w:r>
+        <w:t>Actual program design. The tasks provided were quite well detailed, but much of the real design work is left in the latter C/D/HD tasks. I think I just need more practice in that area building actual programs to get the hang of things.</w:t>
+      </w:r>
+    </w:p>
+    <w:p>
+      <w:r>
         <w:t xml:space="preserve">[ List and explain – if none explain why, refer to your </w:t>
       </w:r>
       <w:proofErr w:type="gramStart"/>
@@ -3032,6 +2595,7 @@
         <w:pStyle w:val="Heading2"/>
       </w:pPr>
       <w:r>
+        <w:lastRenderedPageBreak/>
         <w:t>My progress in this unit was …:</w:t>
       </w:r>
     </w:p>
@@ -3327,13 +2891,25 @@
       <w:rPr>
         <w:lang w:val="en-AU"/>
       </w:rPr>
-      <w:t xml:space="preserve">COS????? – </w:t>
+      <w:t>COS</w:t>
     </w:r>
     <w:r>
       <w:rPr>
         <w:lang w:val="en-AU"/>
       </w:rPr>
-      <w:t>UNIT NAME</w:t>
+      <w:t>20007</w:t>
+    </w:r>
+    <w:r>
+      <w:rPr>
+        <w:lang w:val="en-AU"/>
+      </w:rPr>
+      <w:t xml:space="preserve"> – </w:t>
+    </w:r>
+    <w:r>
+      <w:rPr>
+        <w:lang w:val="en-AU"/>
+      </w:rPr>
+      <w:t>OBJECT ORIENTED PROGRAMMING</w:t>
     </w:r>
   </w:p>
 </w:ftr>
@@ -3388,7 +2964,7 @@
             <w:pStyle w:val="Header"/>
           </w:pPr>
           <w:r>
-            <w:t>Student Name (ID)</w:t>
+            <w:t>Jordan Boekel (101625077)</w:t>
           </w:r>
         </w:p>
       </w:tc>

</xml_diff>

<commit_message>
added ineffectual recursion changes. Was a waste of time, changing mdoel to rely on a game manager instead next commit
</commit_message>
<xml_diff>
--- a/Passtaask11.1/LearningSummaryReport.docx
+++ b/Passtaask11.1/LearningSummaryReport.docx
@@ -532,7 +532,7 @@
               </wp:anchor>
             </w:drawing>
           </mc:Choice>
-          <mc:Fallback xmlns:mv="urn:schemas-microsoft-com:mac:vml" xmlns:mo="http://schemas.microsoft.com/office/mac/office/2008/main">
+          <mc:Fallback xmlns:mo="http://schemas.microsoft.com/office/mac/office/2008/main" xmlns:mv="urn:schemas-microsoft-com:mac:vml">
             <w:pict>
               <v:group w14:anchorId="6B7CEF72" id="Group 149" o:spid="_x0000_s1026" style="position:absolute;margin-left:0;margin-top:0;width:8in;height:95.7pt;z-index:251682816;mso-width-percent:941;mso-height-percent:121;mso-top-percent:23;mso-position-horizontal:center;mso-position-horizontal-relative:page;mso-position-vertical-relative:page;mso-width-percent:941;mso-height-percent:121;mso-top-percent:23" coordorigin=",-1" coordsize="7315200,1216153" o:gfxdata="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">
                 <v:shape id="Rectangle 51" o:spid="_x0000_s1027" style="position:absolute;top:-1;width:7315200;height:1130373;visibility:visible;mso-wrap-style:square;v-text-anchor:middle" coordsize="7312660,1129665" o:gfxdata="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" path="m0,0l7312660,,7312660,1129665,3619500,733425,,1091565,,0xe" fillcolor="#5b9bd5 [3204]" stroked="f" strokeweight="1pt">
@@ -566,189 +566,7 @@
         <mc:AlternateContent>
           <mc:Choice Requires="wps">
             <w:drawing>
-              <wp:anchor distT="0" distB="0" distL="114300" distR="114300" simplePos="0" relativeHeight="251691008" behindDoc="0" locked="0" layoutInCell="1" allowOverlap="1" wp14:anchorId="0F8123D9" wp14:editId="348E0D34">
-                <wp:simplePos x="0" y="0"/>
-                <wp:positionH relativeFrom="column">
-                  <wp:posOffset>317500</wp:posOffset>
-                </wp:positionH>
-                <wp:positionV relativeFrom="paragraph">
-                  <wp:posOffset>7028815</wp:posOffset>
-                </wp:positionV>
-                <wp:extent cx="2591435" cy="1031240"/>
-                <wp:effectExtent l="0" t="0" r="24765" b="441960"/>
-                <wp:wrapNone/>
-                <wp:docPr id="1" name="Rectangular Callout 1"/>
-                <wp:cNvGraphicFramePr/>
-                <a:graphic xmlns:a="http://schemas.openxmlformats.org/drawingml/2006/main">
-                  <a:graphicData uri="http://schemas.microsoft.com/office/word/2010/wordprocessingShape">
-                    <wps:wsp>
-                      <wps:cNvSpPr/>
-                      <wps:spPr>
-                        <a:xfrm>
-                          <a:off x="0" y="0"/>
-                          <a:ext cx="2591435" cy="1031240"/>
-                        </a:xfrm>
-                        <a:prstGeom prst="wedgeRectCallout">
-                          <a:avLst>
-                            <a:gd name="adj1" fmla="val 45859"/>
-                            <a:gd name="adj2" fmla="val 85582"/>
-                          </a:avLst>
-                        </a:prstGeom>
-                      </wps:spPr>
-                      <wps:style>
-                        <a:lnRef idx="1">
-                          <a:schemeClr val="accent1"/>
-                        </a:lnRef>
-                        <a:fillRef idx="3">
-                          <a:schemeClr val="accent1"/>
-                        </a:fillRef>
-                        <a:effectRef idx="2">
-                          <a:schemeClr val="accent1"/>
-                        </a:effectRef>
-                        <a:fontRef idx="minor">
-                          <a:schemeClr val="lt1"/>
-                        </a:fontRef>
-                      </wps:style>
-                      <wps:txbx>
-                        <w:txbxContent>
-                          <w:sdt>
-                            <w:sdtPr>
-                              <w:alias w:val="Abstract"/>
-                              <w:tag w:val=""/>
-                              <w:id w:val="1436714910"/>
-                              <w:dataBinding w:prefixMappings="xmlns:ns0='http://schemas.microsoft.com/office/2006/coverPageProps' " w:xpath="/ns0:CoverPageProperties[1]/ns0:Abstract[1]" w:storeItemID="{55AF091B-3C7A-41E3-B477-F2FDAA23CFDA}"/>
-                              <w:text w:multiLine="1"/>
-                            </w:sdtPr>
-                            <w:sdtEndPr/>
-                            <w:sdtContent>
-                              <w:p>
-                                <w:pPr>
-                                  <w:jc w:val="center"/>
-                                </w:pPr>
-                                <w:r>
-                                  <w:t>This will be the cover of your portfolio…make it nicer than this! Include unit name, your name, student id…then delete this text!</w:t>
-                                </w:r>
-                              </w:p>
-                            </w:sdtContent>
-                          </w:sdt>
-                          <w:p>
-                            <w:pPr>
-                              <w:jc w:val="center"/>
-                            </w:pPr>
-                          </w:p>
-                        </w:txbxContent>
-                      </wps:txbx>
-                      <wps:bodyPr rot="0" spcFirstLastPara="0" vertOverflow="overflow" horzOverflow="overflow" vert="horz" wrap="square" lIns="91440" tIns="45720" rIns="91440" bIns="45720" numCol="1" spcCol="0" rtlCol="0" fromWordArt="0" anchor="ctr" anchorCtr="0" forceAA="0" compatLnSpc="1">
-                        <a:prstTxWarp prst="textNoShape">
-                          <a:avLst/>
-                        </a:prstTxWarp>
-                        <a:noAutofit/>
-                      </wps:bodyPr>
-                    </wps:wsp>
-                  </a:graphicData>
-                </a:graphic>
-                <wp14:sizeRelH relativeFrom="margin">
-                  <wp14:pctWidth>0</wp14:pctWidth>
-                </wp14:sizeRelH>
-                <wp14:sizeRelV relativeFrom="margin">
-                  <wp14:pctHeight>0</wp14:pctHeight>
-                </wp14:sizeRelV>
-              </wp:anchor>
-            </w:drawing>
-          </mc:Choice>
-          <mc:Fallback xmlns:mv="urn:schemas-microsoft-com:mac:vml" xmlns:mo="http://schemas.microsoft.com/office/mac/office/2008/main">
-            <w:pict>
-              <v:shapetype w14:anchorId="0F8123D9" id="_x0000_t61" coordsize="21600,21600" o:spt="61" adj="1350,25920" path="m0,0l0@8@12@24,0@9,,21600@6,21600@15@27@7,21600,21600,21600,21600@9@18@30,21600@8,21600,0@7,0@21@33@6,0xe">
-                <v:stroke joinstyle="miter"/>
-                <v:formulas>
-                  <v:f eqn="sum 10800 0 #0"/>
-                  <v:f eqn="sum 10800 0 #1"/>
-                  <v:f eqn="sum #0 0 #1"/>
-                  <v:f eqn="sum @0 @1 0"/>
-                  <v:f eqn="sum 21600 0 #0"/>
-                  <v:f eqn="sum 21600 0 #1"/>
-                  <v:f eqn="if @0 3600 12600"/>
-                  <v:f eqn="if @0 9000 18000"/>
-                  <v:f eqn="if @1 3600 12600"/>
-                  <v:f eqn="if @1 9000 18000"/>
-                  <v:f eqn="if @2 0 #0"/>
-                  <v:f eqn="if @3 @10 0"/>
-                  <v:f eqn="if #0 0 @11"/>
-                  <v:f eqn="if @2 @6 #0"/>
-                  <v:f eqn="if @3 @6 @13"/>
-                  <v:f eqn="if @5 @6 @14"/>
-                  <v:f eqn="if @2 #0 21600"/>
-                  <v:f eqn="if @3 21600 @16"/>
-                  <v:f eqn="if @4 21600 @17"/>
-                  <v:f eqn="if @2 #0 @6"/>
-                  <v:f eqn="if @3 @19 @6"/>
-                  <v:f eqn="if #1 @6 @20"/>
-                  <v:f eqn="if @2 @8 #1"/>
-                  <v:f eqn="if @3 @22 @8"/>
-                  <v:f eqn="if #0 @8 @23"/>
-                  <v:f eqn="if @2 21600 #1"/>
-                  <v:f eqn="if @3 21600 @25"/>
-                  <v:f eqn="if @5 21600 @26"/>
-                  <v:f eqn="if @2 #1 @8"/>
-                  <v:f eqn="if @3 @8 @28"/>
-                  <v:f eqn="if @4 @8 @29"/>
-                  <v:f eqn="if @2 #1 0"/>
-                  <v:f eqn="if @3 @31 0"/>
-                  <v:f eqn="if #1 0 @32"/>
-                  <v:f eqn="val #0"/>
-                  <v:f eqn="val #1"/>
-                </v:formulas>
-                <v:path o:connecttype="custom" o:connectlocs="10800,0;0,10800;10800,21600;21600,10800;@34,@35"/>
-                <v:handles>
-                  <v:h position="#0,#1"/>
-                </v:handles>
-              </v:shapetype>
-              <v:shape id="Rectangular Callout 1" o:spid="_x0000_s1027" type="#_x0000_t61" style="position:absolute;margin-left:25pt;margin-top:553.45pt;width:204.05pt;height:81.2pt;z-index:251691008;visibility:visible;mso-wrap-style:square;mso-width-percent:0;mso-height-percent:0;mso-wrap-distance-left:9pt;mso-wrap-distance-top:0;mso-wrap-distance-right:9pt;mso-wrap-distance-bottom:0;mso-position-horizontal:absolute;mso-position-horizontal-relative:text;mso-position-vertical:absolute;mso-position-vertical-relative:text;mso-width-percent:0;mso-height-percent:0;mso-width-relative:margin;mso-height-relative:margin;v-text-anchor:middle" o:gfxdata="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" adj="20706,29286" fillcolor="#65a0d7 [3028]" strokecolor="#5b9bd5 [3204]" strokeweight=".5pt">
-                <v:fill color2="#5898d4 [3172]" rotate="t" colors="0 #71a6db;.5 #559bdb;1 #438ac9" focus="100%" type="gradient">
-                  <o:fill v:ext="view" type="gradientUnscaled"/>
-                </v:fill>
-                <v:textbox>
-                  <w:txbxContent>
-                    <w:sdt>
-                      <w:sdtPr>
-                        <w:alias w:val="Abstract"/>
-                        <w:tag w:val=""/>
-                        <w:id w:val="1436714910"/>
-                        <w:dataBinding w:prefixMappings="xmlns:ns0='http://schemas.microsoft.com/office/2006/coverPageProps' " w:xpath="/ns0:CoverPageProperties[1]/ns0:Abstract[1]" w:storeItemID="{55AF091B-3C7A-41E3-B477-F2FDAA23CFDA}"/>
-                        <w:text w:multiLine="1"/>
-                      </w:sdtPr>
-                      <w:sdtContent>
-                        <w:p>
-                          <w:pPr>
-                            <w:jc w:val="center"/>
-                          </w:pPr>
-                          <w:r>
-                            <w:t>This will be the cover of your portfolio…make it nicer than this! Include unit name, your name, student id…then delete this text!</w:t>
-                          </w:r>
-                        </w:p>
-                      </w:sdtContent>
-                    </w:sdt>
-                    <w:p>
-                      <w:pPr>
-                        <w:jc w:val="center"/>
-                      </w:pPr>
-                    </w:p>
-                  </w:txbxContent>
-                </v:textbox>
-              </v:shape>
-            </w:pict>
-          </mc:Fallback>
-        </mc:AlternateContent>
-      </w:r>
-      <w:r>
-        <w:rPr>
-          <w:noProof/>
-          <w:lang w:val="en-AU" w:eastAsia="en-AU"/>
-        </w:rPr>
-        <mc:AlternateContent>
-          <mc:Choice Requires="wps">
-            <w:drawing>
-              <wp:anchor distT="0" distB="0" distL="114300" distR="114300" simplePos="0" relativeHeight="251688960" behindDoc="0" locked="0" layoutInCell="1" allowOverlap="1" wp14:anchorId="758B1401" wp14:editId="6D674A0E">
+              <wp:anchor distT="0" distB="0" distL="114300" distR="114300" simplePos="0" relativeHeight="251688960" behindDoc="0" locked="0" layoutInCell="1" allowOverlap="1" wp14:anchorId="758B1401" wp14:editId="0F97626B">
                 <wp:simplePos x="0" y="0"/>
                 <wp:positionH relativeFrom="page">
                   <wp:posOffset>236220</wp:posOffset>
@@ -889,7 +707,7 @@
           </mc:Choice>
           <mc:Fallback>
             <w:pict>
-              <v:shape w14:anchorId="758B1401" id="Text Box 152" o:spid="_x0000_s1028" type="#_x0000_t202" style="position:absolute;margin-left:18.6pt;margin-top:692.95pt;width:8in;height:1in;z-index:251688960;visibility:visible;mso-wrap-style:square;mso-width-percent:941;mso-height-percent:92;mso-wrap-distance-left:9pt;mso-wrap-distance-top:0;mso-wrap-distance-right:9pt;mso-wrap-distance-bottom:0;mso-position-horizontal:absolute;mso-position-horizontal-relative:page;mso-position-vertical:absolute;mso-position-vertical-relative:page;mso-width-percent:941;mso-height-percent:92;mso-width-relative:page;mso-height-relative:page;v-text-anchor:bottom" o:gfxdata="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" filled="f" stroked="f" strokeweight=".5pt">
+              <v:shape w14:anchorId="758B1401" id="Text Box 152" o:spid="_x0000_s1027" type="#_x0000_t202" style="position:absolute;margin-left:18.6pt;margin-top:692.95pt;width:8in;height:1in;z-index:251688960;visibility:visible;mso-wrap-style:square;mso-width-percent:941;mso-height-percent:92;mso-wrap-distance-left:9pt;mso-wrap-distance-top:0;mso-wrap-distance-right:9pt;mso-wrap-distance-bottom:0;mso-position-horizontal:absolute;mso-position-horizontal-relative:page;mso-position-vertical:absolute;mso-position-vertical-relative:page;mso-width-percent:941;mso-height-percent:92;mso-width-relative:page;mso-height-relative:page;v-text-anchor:bottom" o:gfxdata="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" filled="f" stroked="f" strokeweight=".5pt">
                 <v:textbox inset="126pt,0,54pt,0">
                   <w:txbxContent>
                     <w:sdt>
@@ -1078,9 +896,9 @@
               </wp:anchor>
             </w:drawing>
           </mc:Choice>
-          <mc:Fallback xmlns:mv="urn:schemas-microsoft-com:mac:vml" xmlns:mo="http://schemas.microsoft.com/office/mac/office/2008/main">
+          <mc:Fallback>
             <w:pict>
-              <v:shape w14:anchorId="60B4F1D7" id="Text Box 153" o:spid="_x0000_s1029" type="#_x0000_t202" style="position:absolute;margin-left:0;margin-top:0;width:559.9pt;height:17.6pt;z-index:251686912;visibility:visible;mso-wrap-style:square;mso-width-percent:941;mso-height-percent:100;mso-top-percent:700;mso-wrap-distance-left:9pt;mso-wrap-distance-top:0;mso-wrap-distance-right:9pt;mso-wrap-distance-bottom:0;mso-position-horizontal:center;mso-position-horizontal-relative:page;mso-position-vertical-relative:page;mso-width-percent:941;mso-height-percent:100;mso-top-percent:700;mso-width-relative:page;mso-height-relative:page;v-text-anchor:top" o:gfxdata="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" filled="f" stroked="f" strokeweight=".5pt">
+              <v:shape w14:anchorId="60B4F1D7" id="Text Box 153" o:spid="_x0000_s1028" type="#_x0000_t202" style="position:absolute;margin-left:0;margin-top:0;width:559.9pt;height:17.6pt;z-index:251686912;visibility:visible;mso-wrap-style:square;mso-width-percent:941;mso-height-percent:100;mso-top-percent:700;mso-wrap-distance-left:9pt;mso-wrap-distance-top:0;mso-wrap-distance-right:9pt;mso-wrap-distance-bottom:0;mso-position-horizontal:center;mso-position-horizontal-relative:page;mso-position-vertical-relative:page;mso-width-percent:941;mso-height-percent:100;mso-top-percent:700;mso-width-relative:page;mso-height-relative:page;v-text-anchor:top" o:gfxdata="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" filled="f" stroked="f" strokeweight=".5pt">
                 <v:textbox style="mso-fit-shape-to-text:t" inset="126pt,0,54pt,0">
                   <w:txbxContent>
                     <w:p>
@@ -1844,7 +1662,7 @@
         <w:rPr>
           <w:b/>
         </w:rPr>
-        <w:t>Pass</w:t>
+        <w:t>Credit</w:t>
       </w:r>
       <w:r>
         <w:t xml:space="preserve"> level.</w:t>
@@ -1979,7 +1797,7 @@
                   <v:h position="#0,#1"/>
                 </v:handles>
               </v:shapetype>
-              <v:shape id="Rectangular Callout 23" o:spid="_x0000_s1030" type="#_x0000_t61" style="position:absolute;margin-left:295pt;margin-top:14.15pt;width:153pt;height:45pt;z-index:251674624;visibility:visible;mso-wrap-style:square;mso-height-percent:0;mso-wrap-distance-left:9pt;mso-wrap-distance-top:0;mso-wrap-distance-right:9pt;mso-wrap-distance-bottom:0;mso-position-horizontal:absolute;mso-position-horizontal-relative:text;mso-position-vertical:absolute;mso-position-vertical-relative:text;mso-height-percent:0;mso-height-relative:margin;v-text-anchor:middle" o:gfxdata="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" adj="-6680,-10142" fillcolor="#65a0d7 [3028]" strokecolor="#5b9bd5 [3204]" strokeweight=".5pt">
+              <v:shape id="Rectangular Callout 23" o:spid="_x0000_s1029" type="#_x0000_t61" style="position:absolute;margin-left:295pt;margin-top:14.15pt;width:153pt;height:45pt;z-index:251674624;visibility:visible;mso-wrap-style:square;mso-height-percent:0;mso-wrap-distance-left:9pt;mso-wrap-distance-top:0;mso-wrap-distance-right:9pt;mso-wrap-distance-bottom:0;mso-position-horizontal:absolute;mso-position-horizontal-relative:text;mso-position-vertical:absolute;mso-position-vertical-relative:text;mso-height-percent:0;mso-height-relative:margin;v-text-anchor:middle" o:gfxdata="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" adj="-6680,-10142" fillcolor="#65a0d7 [3028]" strokecolor="#5b9bd5 [3204]" strokeweight=".5pt">
                 <v:fill color2="#5898d4 [3172]" rotate="t" colors="0 #71a6db;.5 #559bdb;1 #438ac9" focus="100%" type="gradient">
                   <o:fill v:ext="view" type="gradientUnscaled"/>
                 </v:fill>
@@ -2032,6 +1850,11 @@
       <w:r>
         <w:br/>
       </w:r>
+    </w:p>
+    <w:p>
+      <w:pPr>
+        <w:spacing w:after="200"/>
+      </w:pPr>
     </w:p>
     <w:p>
       <w:pPr>
@@ -2128,9 +1951,9 @@
               </wp:anchor>
             </w:drawing>
           </mc:Choice>
-          <mc:Fallback xmlns:mv="urn:schemas-microsoft-com:mac:vml" xmlns:mo="http://schemas.microsoft.com/office/mac/office/2008/main">
+          <mc:Fallback>
             <w:pict>
-              <v:shape w14:anchorId="5762FF2A" id="Rectangular Callout 24" o:spid="_x0000_s1035" type="#_x0000_t61" style="position:absolute;margin-left:91.05pt;margin-top:21.1pt;width:153pt;height:53.55pt;z-index:251676672;visibility:visible;mso-wrap-style:square;mso-height-percent:0;mso-wrap-distance-left:9pt;mso-wrap-distance-top:0;mso-wrap-distance-right:9pt;mso-wrap-distance-bottom:0;mso-position-horizontal:absolute;mso-position-horizontal-relative:text;mso-position-vertical:absolute;mso-position-vertical-relative:text;mso-height-percent:0;mso-height-relative:margin;v-text-anchor:middle" o:gfxdata="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" adj="-3070,1138" fillcolor="#65a0d7 [3028]" strokecolor="#5b9bd5 [3204]" strokeweight=".5pt">
+              <v:shape w14:anchorId="5762FF2A" id="Rectangular Callout 24" o:spid="_x0000_s1030" type="#_x0000_t61" style="position:absolute;margin-left:91.05pt;margin-top:21.1pt;width:153pt;height:53.55pt;z-index:251676672;visibility:visible;mso-wrap-style:square;mso-height-percent:0;mso-wrap-distance-left:9pt;mso-wrap-distance-top:0;mso-wrap-distance-right:9pt;mso-wrap-distance-bottom:0;mso-position-horizontal:absolute;mso-position-horizontal-relative:text;mso-position-vertical:absolute;mso-position-vertical-relative:text;mso-height-percent:0;mso-height-relative:margin;v-text-anchor:middle" o:gfxdata="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" adj="-3070,1138" fillcolor="#65a0d7 [3028]" strokecolor="#5b9bd5 [3204]" strokeweight=".5pt">
                 <v:fill color2="#5898d4 [3172]" rotate="t" colors="0 #71a6db;.5 #559bdb;1 #438ac9" focus="100%" type="gradient">
                   <o:fill v:ext="view" type="gradientUnscaled"/>
                 </v:fill>
@@ -2203,7 +2026,18 @@
       </w:r>
       <w:proofErr w:type="gramEnd"/>
       <w:r>
-        <w:t xml:space="preserve"> did not have a good idea of how to put that into practice. This class has done a great job of introducing me to these concepts and showing me how to use them in a practical manner. </w:t>
+        <w:t xml:space="preserve"> did not have a good idea of how to put that into practice. This class has done a great job of introducing me to these concepts and showing me how to use them</w:t>
+      </w:r>
+      <w:r>
+        <w:t xml:space="preserve">. Probably the biggest thing for me was being able to properly comprehend and understand an </w:t>
+      </w:r>
+      <w:proofErr w:type="gramStart"/>
+      <w:r>
+        <w:t>object oriented</w:t>
+      </w:r>
+      <w:proofErr w:type="gramEnd"/>
+      <w:r>
+        <w:t xml:space="preserve"> program when I’m reading it; no more getting confused by the keyword “new” or interfaces.</w:t>
       </w:r>
     </w:p>
     <w:p/>
@@ -2217,7 +2051,32 @@
       </w:r>
       <w:proofErr w:type="gramEnd"/>
       <w:r>
-        <w:t xml:space="preserve"> also heard about unit tests before, but never used them myself and had no idea how they worked. </w:t>
+        <w:t xml:space="preserve"> also heard about unit tests before, but never used them myself and had no idea how they worked.</w:t>
+      </w:r>
+      <w:r>
+        <w:t xml:space="preserve"> Being introduced to them was a good experience and </w:t>
+      </w:r>
+      <w:proofErr w:type="gramStart"/>
+      <w:r>
+        <w:t>I’m</w:t>
+      </w:r>
+      <w:proofErr w:type="gramEnd"/>
+      <w:r>
+        <w:t xml:space="preserve"> glad to have seen them. </w:t>
+      </w:r>
+    </w:p>
+    <w:p/>
+    <w:p>
+      <w:r>
+        <w:t xml:space="preserve">I also enjoyed getting some exposure to different design patterns, and in particular the program design challenge. While I did not complete it, it </w:t>
+      </w:r>
+      <w:proofErr w:type="gramStart"/>
+      <w:r>
+        <w:t>definitely got</w:t>
+      </w:r>
+      <w:proofErr w:type="gramEnd"/>
+      <w:r>
+        <w:t xml:space="preserve"> some gears turning in my head about how to approach a problem and come up with solutions.</w:t>
       </w:r>
     </w:p>
     <w:p/>
@@ -2260,6 +2119,9 @@
     <w:p>
       <w:pPr>
         <w:pStyle w:val="Heading2"/>
+        <w:rPr>
+          <w:noProof/>
+        </w:rPr>
       </w:pPr>
       <w:r>
         <w:t>The things that helped me most were:</w:t>
@@ -2273,141 +2135,26 @@
     </w:p>
     <w:p>
       <w:r>
-        <w:rPr>
-          <w:noProof/>
-          <w:lang w:val="en-AU" w:eastAsia="en-AU"/>
-        </w:rPr>
-        <mc:AlternateContent>
-          <mc:Choice Requires="wps">
-            <w:drawing>
-              <wp:anchor distT="0" distB="0" distL="114300" distR="114300" simplePos="0" relativeHeight="251678720" behindDoc="0" locked="0" layoutInCell="1" allowOverlap="1" wp14:anchorId="29D6C4E2" wp14:editId="2F4BEBA4">
-                <wp:simplePos x="0" y="0"/>
-                <wp:positionH relativeFrom="column">
-                  <wp:posOffset>3594100</wp:posOffset>
-                </wp:positionH>
-                <wp:positionV relativeFrom="paragraph">
-                  <wp:posOffset>40005</wp:posOffset>
-                </wp:positionV>
-                <wp:extent cx="2857500" cy="1028700"/>
-                <wp:effectExtent l="0" t="558800" r="38100" b="38100"/>
-                <wp:wrapNone/>
-                <wp:docPr id="19" name="Rectangular Callout 19"/>
-                <wp:cNvGraphicFramePr/>
-                <a:graphic xmlns:a="http://schemas.openxmlformats.org/drawingml/2006/main">
-                  <a:graphicData uri="http://schemas.microsoft.com/office/word/2010/wordprocessingShape">
-                    <wps:wsp>
-                      <wps:cNvSpPr/>
-                      <wps:spPr>
-                        <a:xfrm>
-                          <a:off x="0" y="0"/>
-                          <a:ext cx="2857500" cy="1028700"/>
-                        </a:xfrm>
-                        <a:prstGeom prst="wedgeRectCallout">
-                          <a:avLst>
-                            <a:gd name="adj1" fmla="val -30746"/>
-                            <a:gd name="adj2" fmla="val -101569"/>
-                          </a:avLst>
-                        </a:prstGeom>
-                      </wps:spPr>
-                      <wps:style>
-                        <a:lnRef idx="1">
-                          <a:schemeClr val="accent1"/>
-                        </a:lnRef>
-                        <a:fillRef idx="3">
-                          <a:schemeClr val="accent1"/>
-                        </a:fillRef>
-                        <a:effectRef idx="2">
-                          <a:schemeClr val="accent1"/>
-                        </a:effectRef>
-                        <a:fontRef idx="minor">
-                          <a:schemeClr val="lt1"/>
-                        </a:fontRef>
-                      </wps:style>
-                      <wps:txbx>
-                        <w:txbxContent>
-                          <w:p>
-                            <w:pPr>
-                              <w:jc w:val="center"/>
-                            </w:pPr>
-                            <w:r>
-                              <w:t xml:space="preserve">Reflect on your learning and discuss these areas. Read the suggestions in </w:t>
-                            </w:r>
-                            <w:proofErr w:type="gramStart"/>
-                            <w:r>
-                              <w:t>[ ]</w:t>
-                            </w:r>
-                            <w:proofErr w:type="gramEnd"/>
-                            <w:r>
-                              <w:t xml:space="preserve"> for each question. Write your reflections then delete the text in the </w:t>
-                            </w:r>
-                            <w:proofErr w:type="gramStart"/>
-                            <w:r>
-                              <w:t>[ ]</w:t>
-                            </w:r>
-                            <w:proofErr w:type="gramEnd"/>
-                            <w:r>
-                              <w:t xml:space="preserve">  and delete this box.</w:t>
-                            </w:r>
-                          </w:p>
-                        </w:txbxContent>
-                      </wps:txbx>
-                      <wps:bodyPr rot="0" spcFirstLastPara="0" vertOverflow="overflow" horzOverflow="overflow" vert="horz" wrap="square" lIns="91440" tIns="45720" rIns="91440" bIns="45720" numCol="1" spcCol="0" rtlCol="0" fromWordArt="0" anchor="ctr" anchorCtr="0" forceAA="0" compatLnSpc="1">
-                        <a:prstTxWarp prst="textNoShape">
-                          <a:avLst/>
-                        </a:prstTxWarp>
-                        <a:noAutofit/>
-                      </wps:bodyPr>
-                    </wps:wsp>
-                  </a:graphicData>
-                </a:graphic>
-                <wp14:sizeRelH relativeFrom="margin">
-                  <wp14:pctWidth>0</wp14:pctWidth>
-                </wp14:sizeRelH>
-                <wp14:sizeRelV relativeFrom="margin">
-                  <wp14:pctHeight>0</wp14:pctHeight>
-                </wp14:sizeRelV>
-              </wp:anchor>
-            </w:drawing>
-          </mc:Choice>
-          <mc:Fallback xmlns:mv="urn:schemas-microsoft-com:mac:vml" xmlns:mo="http://schemas.microsoft.com/office/mac/office/2008/main">
-            <w:pict>
-              <v:shape w14:anchorId="29D6C4E2" id="Rectangular Callout 19" o:spid="_x0000_s1036" type="#_x0000_t61" style="position:absolute;margin-left:283pt;margin-top:3.15pt;width:225pt;height:81pt;z-index:251678720;visibility:visible;mso-wrap-style:square;mso-width-percent:0;mso-height-percent:0;mso-wrap-distance-left:9pt;mso-wrap-distance-top:0;mso-wrap-distance-right:9pt;mso-wrap-distance-bottom:0;mso-position-horizontal:absolute;mso-position-horizontal-relative:text;mso-position-vertical:absolute;mso-position-vertical-relative:text;mso-width-percent:0;mso-height-percent:0;mso-width-relative:margin;mso-height-relative:margin;v-text-anchor:middle" o:gfxdata="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" adj="4159,-11139" fillcolor="#65a0d7 [3028]" strokecolor="#5b9bd5 [3204]" strokeweight=".5pt">
-                <v:fill color2="#5898d4 [3172]" rotate="t" colors="0 #71a6db;.5 #559bdb;1 #438ac9" focus="100%" type="gradient">
-                  <o:fill v:ext="view" type="gradientUnscaled"/>
-                </v:fill>
-                <v:textbox>
-                  <w:txbxContent>
-                    <w:p>
-                      <w:pPr>
-                        <w:jc w:val="center"/>
-                      </w:pPr>
-                      <w:r>
-                        <w:t xml:space="preserve">Reflect on your learning and discuss these areas. Read the suggestions in </w:t>
-                      </w:r>
-                      <w:proofErr w:type="gramStart"/>
-                      <w:r>
-                        <w:t>[ ]</w:t>
-                      </w:r>
-                      <w:proofErr w:type="gramEnd"/>
-                      <w:r>
-                        <w:t xml:space="preserve"> for each question. Write your reflections then delete the text in the </w:t>
-                      </w:r>
-                      <w:proofErr w:type="gramStart"/>
-                      <w:r>
-                        <w:t>[ ]</w:t>
-                      </w:r>
-                      <w:proofErr w:type="gramEnd"/>
-                      <w:r>
-                        <w:t xml:space="preserve">  and delete this box.</w:t>
-                      </w:r>
-                    </w:p>
-                  </w:txbxContent>
-                </v:textbox>
-              </v:shape>
-            </w:pict>
-          </mc:Fallback>
-        </mc:AlternateContent>
-      </w:r>
+        <w:t xml:space="preserve">I greatly enjoyed the first few tasks, and </w:t>
+      </w:r>
+      <w:proofErr w:type="gramStart"/>
+      <w:r>
+        <w:t>in particular the</w:t>
+      </w:r>
+      <w:proofErr w:type="gramEnd"/>
+      <w:r>
+        <w:t xml:space="preserve"> </w:t>
+      </w:r>
+      <w:proofErr w:type="spellStart"/>
+      <w:r>
+        <w:t>shapedrawer</w:t>
+      </w:r>
+      <w:proofErr w:type="spellEnd"/>
+      <w:r>
+        <w:t xml:space="preserve"> program. It felt much more practical than the other problems, and I enjoyed completing the tasks related to it.</w:t>
+      </w:r>
+    </w:p>
+    <w:p>
       <w:r>
         <w:t xml:space="preserve">[ List and </w:t>
       </w:r>
@@ -2441,6 +2188,42 @@
     </w:p>
     <w:p/>
     <w:p>
+      <w:r>
+        <w:t xml:space="preserve">I found program design very difficult, though maybe </w:t>
+      </w:r>
+      <w:proofErr w:type="gramStart"/>
+      <w:r>
+        <w:t>that’s</w:t>
+      </w:r>
+      <w:proofErr w:type="gramEnd"/>
+      <w:r>
+        <w:t xml:space="preserve"> because I was overthinking the problem. I always found myself pulled in multiple directions by trying to be DRY (</w:t>
+      </w:r>
+      <w:proofErr w:type="gramStart"/>
+      <w:r>
+        <w:t>Don’t</w:t>
+      </w:r>
+      <w:proofErr w:type="gramEnd"/>
+      <w:r>
+        <w:t xml:space="preserve"> repeat yourself) while implementing multiple classes. If I tried inheriting things, I very quickly ended up overriding most everything anyway and ending up with multiple similar yet different implementations. I found interfaces sort of useful with the problems I encountered, but it always felt limiting to not provide default implementations in them.</w:t>
+      </w:r>
+    </w:p>
+    <w:p/>
+    <w:p>
+      <w:r>
+        <w:t xml:space="preserve">In addition, it was very easy to get stalled on an appropriate program design – I knew what I wanted to </w:t>
+      </w:r>
+      <w:proofErr w:type="gramStart"/>
+      <w:r>
+        <w:t>do, but</w:t>
+      </w:r>
+      <w:proofErr w:type="gramEnd"/>
+      <w:r>
+        <w:t xml:space="preserve"> had no idea how to do it well and in an extensible way, and I allowed this to block me for way too long. I think, in retrospect, I should have picked a simpler program to work on, instead of getting stuck the way I did.</w:t>
+      </w:r>
+    </w:p>
+    <w:p/>
+    <w:p>
       <w:pPr>
         <w:pStyle w:val="Heading2"/>
       </w:pPr>
@@ -2474,7 +2257,11 @@
       </w:r>
       <w:proofErr w:type="gramEnd"/>
       <w:r>
-        <w:t xml:space="preserve"> own work. I also liked the </w:t>
+        <w:t xml:space="preserve"> own work. I also </w:t>
+      </w:r>
+      <w:r>
+        <w:lastRenderedPageBreak/>
+        <w:t xml:space="preserve">liked the </w:t>
       </w:r>
       <w:proofErr w:type="spellStart"/>
       <w:r>
@@ -2575,8 +2362,32 @@
       </w:r>
     </w:p>
     <w:p>
+      <w:pPr>
+        <w:rPr>
+          <w:i/>
+          <w:iCs/>
+        </w:rPr>
+      </w:pPr>
       <w:r>
         <w:t>Actual program design. The tasks provided were quite well detailed, but much of the real design work is left in the latter C/D/HD tasks. I think I just need more practice in that area building actual programs to get the hang of things.</w:t>
+      </w:r>
+      <w:r>
+        <w:t xml:space="preserve"> I feel that </w:t>
+      </w:r>
+      <w:proofErr w:type="gramStart"/>
+      <w:r>
+        <w:t>I’m</w:t>
+      </w:r>
+      <w:proofErr w:type="gramEnd"/>
+      <w:r>
+        <w:t xml:space="preserve"> fairly competent with low-level logic, but getting a good high-level design is </w:t>
+      </w:r>
+      <w:r>
+        <w:rPr>
+          <w:i/>
+          <w:iCs/>
+        </w:rPr>
+        <w:t>hard.</w:t>
       </w:r>
     </w:p>
     <w:p>
@@ -2595,48 +2406,23 @@
         <w:pStyle w:val="Heading2"/>
       </w:pPr>
       <w:r>
-        <w:lastRenderedPageBreak/>
         <w:t>My progress in this unit was …:</w:t>
       </w:r>
     </w:p>
     <w:p>
       <w:r>
-        <w:t xml:space="preserve">[ Include a screenshot of your </w:t>
-      </w:r>
-      <w:r>
-        <w:rPr>
-          <w:b/>
-        </w:rPr>
-        <w:t>progress graph</w:t>
-      </w:r>
-      <w:r>
-        <w:t xml:space="preserve"> from </w:t>
-      </w:r>
-      <w:r>
-        <w:rPr>
-          <w:b/>
-        </w:rPr>
-        <w:t>Doubtf</w:t>
-      </w:r>
-      <w:r>
-        <w:rPr>
-          <w:b/>
-        </w:rPr>
-        <w:t>ire</w:t>
-      </w:r>
-      <w:r>
-        <w:t xml:space="preserve">, and comment on what happened from your perspective… what does the graph say about how you approached the unit?  (Login to Doubtfire to get your graph </w:t>
-      </w:r>
-      <w:hyperlink r:id="rId10" w:history="1">
-        <w:r>
-          <w:rPr>
-            <w:rStyle w:val="Hyperlink"/>
-          </w:rPr>
-          <w:t>https://doubtfire.ict.swin.edu.au)</w:t>
-        </w:r>
-      </w:hyperlink>
-      <w:r>
-        <w:t>]</w:t>
+        <w:t>I waited until far too late in the semester to get started on problems – I procrastinated, and then ended up with my last couple weeks being dominated by work on my FYP project. I certainly should have been more diligent. I found the early tasks quite easy/</w:t>
+      </w:r>
+      <w:proofErr w:type="gramStart"/>
+      <w:r>
+        <w:t>trivial, and</w:t>
+      </w:r>
+      <w:proofErr w:type="gramEnd"/>
+      <w:r>
+        <w:t xml:space="preserve"> allowed this to justify my procrastination.</w:t>
+      </w:r>
+      <w:r>
+        <w:t xml:space="preserve"> </w:t>
       </w:r>
     </w:p>
     <w:p>
@@ -2663,7 +2449,7 @@
                     </pic:cNvPicPr>
                   </pic:nvPicPr>
                   <pic:blipFill>
-                    <a:blip r:embed="rId11">
+                    <a:blip r:embed="rId10">
                       <a:extLst>
                         <a:ext uri="{28A0092B-C50C-407E-A947-70E740481C1C}">
                           <a14:useLocalDpi xmlns:a14="http://schemas.microsoft.com/office/drawing/2010/main" val="0"/>
@@ -2689,7 +2475,7 @@
                     </a:ln>
                     <a:extLst>
                       <a:ext uri="{FAA26D3D-D897-4be2-8F04-BA451C77F1D7}">
-                        <ma14:placeholderFlag xmlns:ma14="http://schemas.microsoft.com/office/mac/drawingml/2011/main" xmlns:w="http://schemas.openxmlformats.org/wordprocessingml/2006/main" xmlns:w10="urn:schemas-microsoft-com:office:word" xmlns:v="urn:schemas-microsoft-com:vml" xmlns:o="urn:schemas-microsoft-com:office:office" xmlns:mv="urn:schemas-microsoft-com:mac:vml" xmlns:mo="http://schemas.microsoft.com/office/mac/office/2008/main" xmlns=""/>
+                        <ma14:placeholderFlag xmlns="" xmlns:mo="http://schemas.microsoft.com/office/mac/office/2008/main" xmlns:mv="urn:schemas-microsoft-com:mac:vml" xmlns:o="urn:schemas-microsoft-com:office:office" xmlns:v="urn:schemas-microsoft-com:vml" xmlns:w10="urn:schemas-microsoft-com:office:word" xmlns:w="http://schemas.openxmlformats.org/wordprocessingml/2006/main" xmlns:ma14="http://schemas.microsoft.com/office/mac/drawingml/2011/main"/>
                       </a:ext>
                     </a:extLst>
                   </pic:spPr>
@@ -2706,9 +2492,24 @@
         <w:pStyle w:val="Heading2"/>
       </w:pPr>
       <w:r>
+        <w:lastRenderedPageBreak/>
         <w:t>This unit will help me in the future:</w:t>
       </w:r>
     </w:p>
+    <w:p>
+      <w:r>
+        <w:t xml:space="preserve">Knowing what and how OO works is fantastic, and I think these concepts will be very helpful to getting the ball rolling in the future. I do enjoy programming when I have a problem to work at (and don’t have 4 other subjects to worry about at the same </w:t>
+      </w:r>
+      <w:proofErr w:type="gramStart"/>
+      <w:r>
+        <w:t>time..</w:t>
+      </w:r>
+      <w:proofErr w:type="gramEnd"/>
+      <w:r>
+        <w:t>).</w:t>
+      </w:r>
+    </w:p>
+    <w:p/>
     <w:p>
       <w:r>
         <w:t xml:space="preserve">[ How will the things you learnt relate to the rest of your studies, and career. </w:t>
@@ -2744,7 +2545,15 @@
     </w:p>
     <w:p>
       <w:r>
-        <w:t>[ List and explain, how will you approach learning in the future? What things worked well, but what could you change to make sure you did better next time?]</w:t>
+        <w:t xml:space="preserve">I would treat the deadlines for each unit submission as hard deadlines. I just don’t do well with soft </w:t>
+      </w:r>
+      <w:proofErr w:type="gramStart"/>
+      <w:r>
+        <w:t>deadlines, and</w:t>
+      </w:r>
+      <w:proofErr w:type="gramEnd"/>
+      <w:r>
+        <w:t xml:space="preserve"> delay too late.</w:t>
       </w:r>
     </w:p>
     <w:p/>
@@ -2767,9 +2576,9 @@
       <w:proofErr w:type="gramEnd"/>
     </w:p>
     <w:sectPr>
-      <w:headerReference w:type="default" r:id="rId12"/>
-      <w:footerReference w:type="even" r:id="rId13"/>
-      <w:footerReference w:type="default" r:id="rId14"/>
+      <w:headerReference w:type="default" r:id="rId11"/>
+      <w:footerReference w:type="even" r:id="rId12"/>
+      <w:footerReference w:type="default" r:id="rId13"/>
       <w:pgSz w:w="11900" w:h="16840"/>
       <w:pgMar w:top="1440" w:right="1440" w:bottom="1440" w:left="1440" w:header="708" w:footer="1071" w:gutter="0"/>
       <w:cols w:space="708"/>

</xml_diff>